<commit_message>
I found that there was an error in my logic. I hadn't clearly explained how to select a particular option from my menu. Therefore I changed the layout of the menu. And then started the alarm changing part.
</commit_message>
<xml_diff>
--- a/Individual/Display (Chamith)/display_messages.docx
+++ b/Individual/Display (Chamith)/display_messages.docx
@@ -158,11 +158,6 @@
                               <w:t>1) Set Alarms</w:t>
                             </w:r>
                           </w:p>
-                          <w:p>
-                            <w:r>
-                              <w:t>2) Set time</w:t>
-                            </w:r>
-                          </w:p>
                         </w:txbxContent>
                       </wps:txbx>
                       <wps:bodyPr rot="0" vert="horz" wrap="square" lIns="91440" tIns="45720" rIns="91440" bIns="45720" anchor="t" anchorCtr="0">
@@ -188,11 +183,6 @@
                     <w:p>
                       <w:r>
                         <w:t>1) Set Alarms</w:t>
-                      </w:r>
-                    </w:p>
-                    <w:p>
-                      <w:r>
-                        <w:t>2) Set time</w:t>
                       </w:r>
                     </w:p>
                   </w:txbxContent>
@@ -262,12 +252,7 @@
                         <w:txbxContent>
                           <w:p>
                             <w:r>
-                              <w:t>3) Existing Alarms</w:t>
-                            </w:r>
-                          </w:p>
-                          <w:p>
-                            <w:r>
-                              <w:t>4) Change Alarms</w:t>
+                              <w:t>2) Set time</w:t>
                             </w:r>
                           </w:p>
                         </w:txbxContent>
@@ -294,12 +279,7 @@
                   <w:txbxContent>
                     <w:p>
                       <w:r>
-                        <w:t>3) Existing Alarms</w:t>
-                      </w:r>
-                    </w:p>
-                    <w:p>
-                      <w:r>
-                        <w:t>4) Change Alarms</w:t>
+                        <w:t>2) Set time</w:t>
                       </w:r>
                     </w:p>
                   </w:txbxContent>
@@ -325,7 +305,7 @@
         <mc:AlternateContent>
           <mc:Choice Requires="wps">
             <w:drawing>
-              <wp:anchor distT="45720" distB="45720" distL="114300" distR="114300" simplePos="0" relativeHeight="251665408" behindDoc="0" locked="0" layoutInCell="1" allowOverlap="1" wp14:anchorId="5151EE2F" wp14:editId="0A3BE4C0">
+              <wp:anchor distT="45720" distB="45720" distL="114300" distR="114300" simplePos="0" relativeHeight="251665408" behindDoc="0" locked="0" layoutInCell="1" allowOverlap="1" wp14:anchorId="5151EE2F" wp14:editId="7F17F5F3">
                 <wp:simplePos x="0" y="0"/>
                 <wp:positionH relativeFrom="margin">
                   <wp:align>left</wp:align>
@@ -370,7 +350,7 @@
                         <w:txbxContent>
                           <w:p>
                             <w:r>
-                              <w:t>5) Factory Reset</w:t>
+                              <w:t>Existing Alarms</w:t>
                             </w:r>
                           </w:p>
                         </w:txbxContent>
@@ -397,7 +377,7 @@
                   <w:txbxContent>
                     <w:p>
                       <w:r>
-                        <w:t>5) Factory Reset</w:t>
+                        <w:t>Existing Alarms</w:t>
                       </w:r>
                     </w:p>
                   </w:txbxContent>
@@ -411,9 +391,304 @@
     </w:p>
     <w:p>
       <w:r>
+        <w:rPr>
+          <w:noProof/>
+        </w:rPr>
+        <mc:AlternateContent>
+          <mc:Choice Requires="wps">
+            <w:drawing>
+              <wp:anchor distT="45720" distB="45720" distL="114300" distR="114300" simplePos="0" relativeHeight="251667456" behindDoc="0" locked="0" layoutInCell="1" allowOverlap="1" wp14:anchorId="3C176F49" wp14:editId="305F9CC7">
+                <wp:simplePos x="0" y="0"/>
+                <wp:positionH relativeFrom="margin">
+                  <wp:posOffset>0</wp:posOffset>
+                </wp:positionH>
+                <wp:positionV relativeFrom="paragraph">
+                  <wp:posOffset>799770</wp:posOffset>
+                </wp:positionV>
+                <wp:extent cx="2360930" cy="1404620"/>
+                <wp:effectExtent l="0" t="0" r="22860" b="13970"/>
+                <wp:wrapSquare wrapText="bothSides"/>
+                <wp:docPr id="4" name="Text Box 2"/>
+                <wp:cNvGraphicFramePr>
+                  <a:graphicFrameLocks xmlns:a="http://schemas.openxmlformats.org/drawingml/2006/main"/>
+                </wp:cNvGraphicFramePr>
+                <a:graphic xmlns:a="http://schemas.openxmlformats.org/drawingml/2006/main">
+                  <a:graphicData uri="http://schemas.microsoft.com/office/word/2010/wordprocessingShape">
+                    <wps:wsp>
+                      <wps:cNvSpPr txBox="1">
+                        <a:spLocks noChangeArrowheads="1"/>
+                      </wps:cNvSpPr>
+                      <wps:spPr bwMode="auto">
+                        <a:xfrm>
+                          <a:off x="0" y="0"/>
+                          <a:ext cx="2360930" cy="1404620"/>
+                        </a:xfrm>
+                        <a:prstGeom prst="rect">
+                          <a:avLst/>
+                        </a:prstGeom>
+                        <a:solidFill>
+                          <a:srgbClr val="FFFFFF"/>
+                        </a:solidFill>
+                        <a:ln w="9525">
+                          <a:solidFill>
+                            <a:srgbClr val="000000"/>
+                          </a:solidFill>
+                          <a:miter lim="800000"/>
+                          <a:headEnd/>
+                          <a:tailEnd/>
+                        </a:ln>
+                      </wps:spPr>
+                      <wps:txbx>
+                        <w:txbxContent>
+                          <w:p>
+                            <w:r>
+                              <w:t>Change Alarms</w:t>
+                            </w:r>
+                          </w:p>
+                        </w:txbxContent>
+                      </wps:txbx>
+                      <wps:bodyPr rot="0" vert="horz" wrap="square" lIns="91440" tIns="45720" rIns="91440" bIns="45720" anchor="t" anchorCtr="0">
+                        <a:spAutoFit/>
+                      </wps:bodyPr>
+                    </wps:wsp>
+                  </a:graphicData>
+                </a:graphic>
+                <wp14:sizeRelH relativeFrom="margin">
+                  <wp14:pctWidth>40000</wp14:pctWidth>
+                </wp14:sizeRelH>
+                <wp14:sizeRelV relativeFrom="margin">
+                  <wp14:pctHeight>20000</wp14:pctHeight>
+                </wp14:sizeRelV>
+              </wp:anchor>
+            </w:drawing>
+          </mc:Choice>
+          <mc:Fallback>
+            <w:pict>
+              <v:shape w14:anchorId="3C176F49" id="_x0000_s1030" type="#_x0000_t202" style="position:absolute;margin-left:0;margin-top:62.95pt;width:185.9pt;height:110.6pt;z-index:251667456;visibility:visible;mso-wrap-style:square;mso-width-percent:400;mso-height-percent:200;mso-wrap-distance-left:9pt;mso-wrap-distance-top:3.6pt;mso-wrap-distance-right:9pt;mso-wrap-distance-bottom:3.6pt;mso-position-horizontal:absolute;mso-position-horizontal-relative:margin;mso-position-vertical:absolute;mso-position-vertical-relative:text;mso-width-percent:400;mso-height-percent:200;mso-width-relative:margin;mso-height-relative:margin;v-text-anchor:top" o:gfxdata="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">
+                <v:textbox style="mso-fit-shape-to-text:t">
+                  <w:txbxContent>
+                    <w:p>
+                      <w:r>
+                        <w:t>Change Alarms</w:t>
+                      </w:r>
+                    </w:p>
+                  </w:txbxContent>
+                </v:textbox>
+                <w10:wrap type="square" anchorx="margin"/>
+              </v:shape>
+            </w:pict>
+          </mc:Fallback>
+        </mc:AlternateContent>
+      </w:r>
+      <w:r>
         <w:t>State = 3</w:t>
       </w:r>
     </w:p>
+    <w:p/>
+    <w:p/>
+    <w:p>
+      <w:r>
+        <w:rPr>
+          <w:noProof/>
+        </w:rPr>
+        <mc:AlternateContent>
+          <mc:Choice Requires="wps">
+            <w:drawing>
+              <wp:anchor distT="45720" distB="45720" distL="114300" distR="114300" simplePos="0" relativeHeight="251669504" behindDoc="0" locked="0" layoutInCell="1" allowOverlap="1" wp14:anchorId="23DD2AFB" wp14:editId="4D250496">
+                <wp:simplePos x="0" y="0"/>
+                <wp:positionH relativeFrom="margin">
+                  <wp:posOffset>0</wp:posOffset>
+                </wp:positionH>
+                <wp:positionV relativeFrom="paragraph">
+                  <wp:posOffset>851840</wp:posOffset>
+                </wp:positionV>
+                <wp:extent cx="2360930" cy="1404620"/>
+                <wp:effectExtent l="0" t="0" r="22860" b="13970"/>
+                <wp:wrapSquare wrapText="bothSides"/>
+                <wp:docPr id="5" name="Text Box 2"/>
+                <wp:cNvGraphicFramePr>
+                  <a:graphicFrameLocks xmlns:a="http://schemas.openxmlformats.org/drawingml/2006/main"/>
+                </wp:cNvGraphicFramePr>
+                <a:graphic xmlns:a="http://schemas.openxmlformats.org/drawingml/2006/main">
+                  <a:graphicData uri="http://schemas.microsoft.com/office/word/2010/wordprocessingShape">
+                    <wps:wsp>
+                      <wps:cNvSpPr txBox="1">
+                        <a:spLocks noChangeArrowheads="1"/>
+                      </wps:cNvSpPr>
+                      <wps:spPr bwMode="auto">
+                        <a:xfrm>
+                          <a:off x="0" y="0"/>
+                          <a:ext cx="2360930" cy="1404620"/>
+                        </a:xfrm>
+                        <a:prstGeom prst="rect">
+                          <a:avLst/>
+                        </a:prstGeom>
+                        <a:solidFill>
+                          <a:srgbClr val="FFFFFF"/>
+                        </a:solidFill>
+                        <a:ln w="9525">
+                          <a:solidFill>
+                            <a:srgbClr val="000000"/>
+                          </a:solidFill>
+                          <a:miter lim="800000"/>
+                          <a:headEnd/>
+                          <a:tailEnd/>
+                        </a:ln>
+                      </wps:spPr>
+                      <wps:txbx>
+                        <w:txbxContent>
+                          <w:p>
+                            <w:r>
+                              <w:t>Factory Reset</w:t>
+                            </w:r>
+                          </w:p>
+                        </w:txbxContent>
+                      </wps:txbx>
+                      <wps:bodyPr rot="0" vert="horz" wrap="square" lIns="91440" tIns="45720" rIns="91440" bIns="45720" anchor="t" anchorCtr="0">
+                        <a:spAutoFit/>
+                      </wps:bodyPr>
+                    </wps:wsp>
+                  </a:graphicData>
+                </a:graphic>
+                <wp14:sizeRelH relativeFrom="margin">
+                  <wp14:pctWidth>40000</wp14:pctWidth>
+                </wp14:sizeRelH>
+                <wp14:sizeRelV relativeFrom="margin">
+                  <wp14:pctHeight>20000</wp14:pctHeight>
+                </wp14:sizeRelV>
+              </wp:anchor>
+            </w:drawing>
+          </mc:Choice>
+          <mc:Fallback>
+            <w:pict>
+              <v:shape w14:anchorId="23DD2AFB" id="_x0000_s1031" type="#_x0000_t202" style="position:absolute;margin-left:0;margin-top:67.05pt;width:185.9pt;height:110.6pt;z-index:251669504;visibility:visible;mso-wrap-style:square;mso-width-percent:400;mso-height-percent:200;mso-wrap-distance-left:9pt;mso-wrap-distance-top:3.6pt;mso-wrap-distance-right:9pt;mso-wrap-distance-bottom:3.6pt;mso-position-horizontal:absolute;mso-position-horizontal-relative:margin;mso-position-vertical:absolute;mso-position-vertical-relative:text;mso-width-percent:400;mso-height-percent:200;mso-width-relative:margin;mso-height-relative:margin;v-text-anchor:top" o:gfxdata="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">
+                <v:textbox style="mso-fit-shape-to-text:t">
+                  <w:txbxContent>
+                    <w:p>
+                      <w:r>
+                        <w:t>Factory Reset</w:t>
+                      </w:r>
+                    </w:p>
+                  </w:txbxContent>
+                </v:textbox>
+                <w10:wrap type="square" anchorx="margin"/>
+              </v:shape>
+            </w:pict>
+          </mc:Fallback>
+        </mc:AlternateContent>
+      </w:r>
+      <w:r>
+        <w:t>State = 4</w:t>
+      </w:r>
+    </w:p>
+    <w:p/>
+    <w:p/>
+    <w:p>
+      <w:r>
+        <w:rPr>
+          <w:noProof/>
+        </w:rPr>
+        <mc:AlternateContent>
+          <mc:Choice Requires="wps">
+            <w:drawing>
+              <wp:anchor distT="45720" distB="45720" distL="114300" distR="114300" simplePos="0" relativeHeight="251671552" behindDoc="0" locked="0" layoutInCell="1" allowOverlap="1" wp14:anchorId="359D4DC6" wp14:editId="02FA5119">
+                <wp:simplePos x="0" y="0"/>
+                <wp:positionH relativeFrom="margin">
+                  <wp:posOffset>0</wp:posOffset>
+                </wp:positionH>
+                <wp:positionV relativeFrom="paragraph">
+                  <wp:posOffset>933079</wp:posOffset>
+                </wp:positionV>
+                <wp:extent cx="2360930" cy="1404620"/>
+                <wp:effectExtent l="0" t="0" r="22860" b="13970"/>
+                <wp:wrapSquare wrapText="bothSides"/>
+                <wp:docPr id="6" name="Text Box 2"/>
+                <wp:cNvGraphicFramePr>
+                  <a:graphicFrameLocks xmlns:a="http://schemas.openxmlformats.org/drawingml/2006/main"/>
+                </wp:cNvGraphicFramePr>
+                <a:graphic xmlns:a="http://schemas.openxmlformats.org/drawingml/2006/main">
+                  <a:graphicData uri="http://schemas.microsoft.com/office/word/2010/wordprocessingShape">
+                    <wps:wsp>
+                      <wps:cNvSpPr txBox="1">
+                        <a:spLocks noChangeArrowheads="1"/>
+                      </wps:cNvSpPr>
+                      <wps:spPr bwMode="auto">
+                        <a:xfrm>
+                          <a:off x="0" y="0"/>
+                          <a:ext cx="2360930" cy="1404620"/>
+                        </a:xfrm>
+                        <a:prstGeom prst="rect">
+                          <a:avLst/>
+                        </a:prstGeom>
+                        <a:solidFill>
+                          <a:srgbClr val="FFFFFF"/>
+                        </a:solidFill>
+                        <a:ln w="9525">
+                          <a:solidFill>
+                            <a:srgbClr val="000000"/>
+                          </a:solidFill>
+                          <a:miter lim="800000"/>
+                          <a:headEnd/>
+                          <a:tailEnd/>
+                        </a:ln>
+                      </wps:spPr>
+                      <wps:txbx>
+                        <w:txbxContent>
+                          <w:p>
+                            <w:r>
+                              <w:t>00:00</w:t>
+                            </w:r>
+                          </w:p>
+                        </w:txbxContent>
+                      </wps:txbx>
+                      <wps:bodyPr rot="0" vert="horz" wrap="square" lIns="91440" tIns="45720" rIns="91440" bIns="45720" anchor="t" anchorCtr="0">
+                        <a:spAutoFit/>
+                      </wps:bodyPr>
+                    </wps:wsp>
+                  </a:graphicData>
+                </a:graphic>
+                <wp14:sizeRelH relativeFrom="margin">
+                  <wp14:pctWidth>40000</wp14:pctWidth>
+                </wp14:sizeRelH>
+                <wp14:sizeRelV relativeFrom="margin">
+                  <wp14:pctHeight>20000</wp14:pctHeight>
+                </wp14:sizeRelV>
+              </wp:anchor>
+            </w:drawing>
+          </mc:Choice>
+          <mc:Fallback>
+            <w:pict>
+              <v:shape w14:anchorId="359D4DC6" id="_x0000_s1032" type="#_x0000_t202" style="position:absolute;margin-left:0;margin-top:73.45pt;width:185.9pt;height:110.6pt;z-index:251671552;visibility:visible;mso-wrap-style:square;mso-width-percent:400;mso-height-percent:200;mso-wrap-distance-left:9pt;mso-wrap-distance-top:3.6pt;mso-wrap-distance-right:9pt;mso-wrap-distance-bottom:3.6pt;mso-position-horizontal:absolute;mso-position-horizontal-relative:margin;mso-position-vertical:absolute;mso-position-vertical-relative:text;mso-width-percent:400;mso-height-percent:200;mso-width-relative:margin;mso-height-relative:margin;v-text-anchor:top" o:gfxdata="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">
+                <v:textbox style="mso-fit-shape-to-text:t">
+                  <w:txbxContent>
+                    <w:p>
+                      <w:r>
+                        <w:t>00:00</w:t>
+                      </w:r>
+                    </w:p>
+                  </w:txbxContent>
+                </v:textbox>
+                <w10:wrap type="square" anchorx="margin"/>
+              </v:shape>
+            </w:pict>
+          </mc:Fallback>
+        </mc:AlternateContent>
+      </w:r>
+      <w:r>
+        <w:t>State = 5</w:t>
+      </w:r>
+    </w:p>
+    <w:p/>
+    <w:p/>
+    <w:p>
+      <w:r>
+        <w:t>State =</w:t>
+      </w:r>
+      <w:r>
+        <w:t xml:space="preserve"> 6</w:t>
+      </w:r>
+    </w:p>
+    <w:p/>
     <w:sectPr>
       <w:pgSz w:w="12240" w:h="15840"/>
       <w:pgMar w:top="1440" w:right="1440" w:bottom="1440" w:left="1440" w:header="720" w:footer="720" w:gutter="0"/>

</xml_diff>

<commit_message>
Now I can set a complete time and alarm in the clock display. I previously thought that, I have uploaded this to Git but found not.
</commit_message>
<xml_diff>
--- a/Individual/Display (Chamith)/display_messages.docx
+++ b/Individual/Display (Chamith)/display_messages.docx
@@ -1,6 +1,6 @@
 
 <file path=word/document.xml><?xml version="1.0" encoding="utf-8"?>
-<w:document xmlns:wpc="http://schemas.microsoft.com/office/word/2010/wordprocessingCanvas" xmlns:cx="http://schemas.microsoft.com/office/drawing/2014/chartex" xmlns:cx1="http://schemas.microsoft.com/office/drawing/2015/9/8/chartex" xmlns:cx2="http://schemas.microsoft.com/office/drawing/2015/10/21/chartex" xmlns:cx3="http://schemas.microsoft.com/office/drawing/2016/5/9/chartex" xmlns:cx4="http://schemas.microsoft.com/office/drawing/2016/5/10/chartex" xmlns:cx5="http://schemas.microsoft.com/office/drawing/2016/5/11/chartex" xmlns:cx6="http://schemas.microsoft.com/office/drawing/2016/5/12/chartex" xmlns:cx7="http://schemas.microsoft.com/office/drawing/2016/5/13/chartex" xmlns:cx8="http://schemas.microsoft.com/office/drawing/2016/5/14/chartex" xmlns:mc="http://schemas.openxmlformats.org/markup-compatibility/2006" xmlns:aink="http://schemas.microsoft.com/office/drawing/2016/ink" xmlns:am3d="http://schemas.microsoft.com/office/drawing/2017/model3d" xmlns:o="urn:schemas-microsoft-com:office:office" xmlns:r="http://schemas.openxmlformats.org/officeDocument/2006/relationships" xmlns:m="http://schemas.openxmlformats.org/officeDocument/2006/math" xmlns:v="urn:schemas-microsoft-com:vml" xmlns:wp14="http://schemas.microsoft.com/office/word/2010/wordprocessingDrawing" xmlns:wp="http://schemas.openxmlformats.org/drawingml/2006/wordprocessingDrawing" xmlns:w10="urn:schemas-microsoft-com:office:word" xmlns:w="http://schemas.openxmlformats.org/wordprocessingml/2006/main" xmlns:w14="http://schemas.microsoft.com/office/word/2010/wordml" xmlns:w15="http://schemas.microsoft.com/office/word/2012/wordml" xmlns:w16cex="http://schemas.microsoft.com/office/word/2018/wordml/cex" xmlns:w16cid="http://schemas.microsoft.com/office/word/2016/wordml/cid" xmlns:w16="http://schemas.microsoft.com/office/word/2018/wordml" xmlns:w16se="http://schemas.microsoft.com/office/word/2015/wordml/symex" xmlns:wpg="http://schemas.microsoft.com/office/word/2010/wordprocessingGroup" xmlns:wpi="http://schemas.microsoft.com/office/word/2010/wordprocessingInk" xmlns:wne="http://schemas.microsoft.com/office/word/2006/wordml" xmlns:wps="http://schemas.microsoft.com/office/word/2010/wordprocessingShape" mc:Ignorable="w14 w15 w16se w16cid w16 w16cex wp14">
+<w:document xmlns:wpc="http://schemas.microsoft.com/office/word/2010/wordprocessingCanvas" xmlns:cx="http://schemas.microsoft.com/office/drawing/2014/chartex" xmlns:cx1="http://schemas.microsoft.com/office/drawing/2015/9/8/chartex" xmlns:cx2="http://schemas.microsoft.com/office/drawing/2015/10/21/chartex" xmlns:cx3="http://schemas.microsoft.com/office/drawing/2016/5/9/chartex" xmlns:cx4="http://schemas.microsoft.com/office/drawing/2016/5/10/chartex" xmlns:cx5="http://schemas.microsoft.com/office/drawing/2016/5/11/chartex" xmlns:cx6="http://schemas.microsoft.com/office/drawing/2016/5/12/chartex" xmlns:cx7="http://schemas.microsoft.com/office/drawing/2016/5/13/chartex" xmlns:cx8="http://schemas.microsoft.com/office/drawing/2016/5/14/chartex" xmlns:mc="http://schemas.openxmlformats.org/markup-compatibility/2006" xmlns:aink="http://schemas.microsoft.com/office/drawing/2016/ink" xmlns:am3d="http://schemas.microsoft.com/office/drawing/2017/model3d" xmlns:o="urn:schemas-microsoft-com:office:office" xmlns:r="http://schemas.openxmlformats.org/officeDocument/2006/relationships" xmlns:m="http://schemas.openxmlformats.org/officeDocument/2006/math" xmlns:v="urn:schemas-microsoft-com:vml" xmlns:wp14="http://schemas.microsoft.com/office/word/2010/wordprocessingDrawing" xmlns:wp="http://schemas.openxmlformats.org/drawingml/2006/wordprocessingDrawing" xmlns:w10="urn:schemas-microsoft-com:office:word" xmlns:w="http://schemas.openxmlformats.org/wordprocessingml/2006/main" xmlns:w14="http://schemas.microsoft.com/office/word/2010/wordml" xmlns:w15="http://schemas.microsoft.com/office/word/2012/wordml" xmlns:w16cex="http://schemas.microsoft.com/office/word/2018/wordml/cex" xmlns:w16cid="http://schemas.microsoft.com/office/word/2016/wordml/cid" xmlns:w16="http://schemas.microsoft.com/office/word/2018/wordml" xmlns:w16sdtdh="http://schemas.microsoft.com/office/word/2020/wordml/sdtdatahash" xmlns:w16se="http://schemas.microsoft.com/office/word/2015/wordml/symex" xmlns:wpg="http://schemas.microsoft.com/office/word/2010/wordprocessingGroup" xmlns:wpi="http://schemas.microsoft.com/office/word/2010/wordprocessingInk" xmlns:wne="http://schemas.microsoft.com/office/word/2006/wordml" xmlns:wps="http://schemas.microsoft.com/office/word/2010/wordprocessingShape" mc:Ignorable="w14 w15 w16se w16cid w16 w16cex w16sdtdh wp14">
   <w:body>
     <w:p>
       <w:r>
@@ -591,7 +591,7 @@
         <mc:AlternateContent>
           <mc:Choice Requires="wps">
             <w:drawing>
-              <wp:anchor distT="45720" distB="45720" distL="114300" distR="114300" simplePos="0" relativeHeight="251671552" behindDoc="0" locked="0" layoutInCell="1" allowOverlap="1" wp14:anchorId="359D4DC6" wp14:editId="02FA5119">
+              <wp:anchor distT="45720" distB="45720" distL="114300" distR="114300" simplePos="0" relativeHeight="251671552" behindDoc="0" locked="0" layoutInCell="1" allowOverlap="1" wp14:anchorId="359D4DC6" wp14:editId="38501AC7">
                 <wp:simplePos x="0" y="0"/>
                 <wp:positionH relativeFrom="margin">
                   <wp:posOffset>0</wp:posOffset>
@@ -688,7 +688,217 @@
         <w:t xml:space="preserve"> 6</w:t>
       </w:r>
     </w:p>
+    <w:p>
+      <w:r>
+        <w:rPr>
+          <w:noProof/>
+        </w:rPr>
+        <mc:AlternateContent>
+          <mc:Choice Requires="wps">
+            <w:drawing>
+              <wp:anchor distT="45720" distB="45720" distL="114300" distR="114300" simplePos="0" relativeHeight="251673600" behindDoc="0" locked="0" layoutInCell="1" allowOverlap="1" wp14:anchorId="1BC704E4" wp14:editId="068DC530">
+                <wp:simplePos x="0" y="0"/>
+                <wp:positionH relativeFrom="margin">
+                  <wp:posOffset>-8626</wp:posOffset>
+                </wp:positionH>
+                <wp:positionV relativeFrom="paragraph">
+                  <wp:posOffset>775131</wp:posOffset>
+                </wp:positionV>
+                <wp:extent cx="2360930" cy="1404620"/>
+                <wp:effectExtent l="0" t="0" r="22860" b="13970"/>
+                <wp:wrapSquare wrapText="bothSides"/>
+                <wp:docPr id="7" name="Text Box 2"/>
+                <wp:cNvGraphicFramePr>
+                  <a:graphicFrameLocks xmlns:a="http://schemas.openxmlformats.org/drawingml/2006/main"/>
+                </wp:cNvGraphicFramePr>
+                <a:graphic xmlns:a="http://schemas.openxmlformats.org/drawingml/2006/main">
+                  <a:graphicData uri="http://schemas.microsoft.com/office/word/2010/wordprocessingShape">
+                    <wps:wsp>
+                      <wps:cNvSpPr txBox="1">
+                        <a:spLocks noChangeArrowheads="1"/>
+                      </wps:cNvSpPr>
+                      <wps:spPr bwMode="auto">
+                        <a:xfrm>
+                          <a:off x="0" y="0"/>
+                          <a:ext cx="2360930" cy="1404620"/>
+                        </a:xfrm>
+                        <a:prstGeom prst="rect">
+                          <a:avLst/>
+                        </a:prstGeom>
+                        <a:solidFill>
+                          <a:srgbClr val="FFFFFF"/>
+                        </a:solidFill>
+                        <a:ln w="9525">
+                          <a:solidFill>
+                            <a:srgbClr val="000000"/>
+                          </a:solidFill>
+                          <a:miter lim="800000"/>
+                          <a:headEnd/>
+                          <a:tailEnd/>
+                        </a:ln>
+                      </wps:spPr>
+                      <wps:txbx>
+                        <w:txbxContent>
+                          <w:p>
+                            <w:proofErr w:type="gramStart"/>
+                            <w:r>
+                              <w:t>Save ?</w:t>
+                            </w:r>
+                            <w:proofErr w:type="gramEnd"/>
+                          </w:p>
+                          <w:p>
+                            <w:r>
+                              <w:t>Yes   no</w:t>
+                            </w:r>
+                          </w:p>
+                        </w:txbxContent>
+                      </wps:txbx>
+                      <wps:bodyPr rot="0" vert="horz" wrap="square" lIns="91440" tIns="45720" rIns="91440" bIns="45720" anchor="t" anchorCtr="0">
+                        <a:spAutoFit/>
+                      </wps:bodyPr>
+                    </wps:wsp>
+                  </a:graphicData>
+                </a:graphic>
+                <wp14:sizeRelH relativeFrom="margin">
+                  <wp14:pctWidth>40000</wp14:pctWidth>
+                </wp14:sizeRelH>
+                <wp14:sizeRelV relativeFrom="margin">
+                  <wp14:pctHeight>20000</wp14:pctHeight>
+                </wp14:sizeRelV>
+              </wp:anchor>
+            </w:drawing>
+          </mc:Choice>
+          <mc:Fallback>
+            <w:pict>
+              <v:shape w14:anchorId="1BC704E4" id="_x0000_s1033" type="#_x0000_t202" style="position:absolute;margin-left:-.7pt;margin-top:61.05pt;width:185.9pt;height:110.6pt;z-index:251673600;visibility:visible;mso-wrap-style:square;mso-width-percent:400;mso-height-percent:200;mso-wrap-distance-left:9pt;mso-wrap-distance-top:3.6pt;mso-wrap-distance-right:9pt;mso-wrap-distance-bottom:3.6pt;mso-position-horizontal:absolute;mso-position-horizontal-relative:margin;mso-position-vertical:absolute;mso-position-vertical-relative:text;mso-width-percent:400;mso-height-percent:200;mso-width-relative:margin;mso-height-relative:margin;v-text-anchor:top" o:gfxdata="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">
+                <v:textbox style="mso-fit-shape-to-text:t">
+                  <w:txbxContent>
+                    <w:p>
+                      <w:r>
+                        <w:t>Save ?</w:t>
+                      </w:r>
+                    </w:p>
+                    <w:p>
+                      <w:r>
+                        <w:t>Yes   no</w:t>
+                      </w:r>
+                    </w:p>
+                  </w:txbxContent>
+                </v:textbox>
+                <w10:wrap type="square" anchorx="margin"/>
+              </v:shape>
+            </w:pict>
+          </mc:Fallback>
+        </mc:AlternateContent>
+      </w:r>
+    </w:p>
     <w:p/>
+    <w:p/>
+    <w:p>
+      <w:r>
+        <w:rPr>
+          <w:noProof/>
+        </w:rPr>
+        <mc:AlternateContent>
+          <mc:Choice Requires="wps">
+            <w:drawing>
+              <wp:anchor distT="45720" distB="45720" distL="114300" distR="114300" simplePos="0" relativeHeight="251675648" behindDoc="0" locked="0" layoutInCell="1" allowOverlap="1" wp14:anchorId="2E8C9E45" wp14:editId="4D5A5458">
+                <wp:simplePos x="0" y="0"/>
+                <wp:positionH relativeFrom="margin">
+                  <wp:align>left</wp:align>
+                </wp:positionH>
+                <wp:positionV relativeFrom="paragraph">
+                  <wp:posOffset>1532099</wp:posOffset>
+                </wp:positionV>
+                <wp:extent cx="2360930" cy="1404620"/>
+                <wp:effectExtent l="0" t="0" r="22860" b="13970"/>
+                <wp:wrapSquare wrapText="bothSides"/>
+                <wp:docPr id="8" name="Text Box 2"/>
+                <wp:cNvGraphicFramePr>
+                  <a:graphicFrameLocks xmlns:a="http://schemas.openxmlformats.org/drawingml/2006/main"/>
+                </wp:cNvGraphicFramePr>
+                <a:graphic xmlns:a="http://schemas.openxmlformats.org/drawingml/2006/main">
+                  <a:graphicData uri="http://schemas.microsoft.com/office/word/2010/wordprocessingShape">
+                    <wps:wsp>
+                      <wps:cNvSpPr txBox="1">
+                        <a:spLocks noChangeArrowheads="1"/>
+                      </wps:cNvSpPr>
+                      <wps:spPr bwMode="auto">
+                        <a:xfrm>
+                          <a:off x="0" y="0"/>
+                          <a:ext cx="2360930" cy="1404620"/>
+                        </a:xfrm>
+                        <a:prstGeom prst="rect">
+                          <a:avLst/>
+                        </a:prstGeom>
+                        <a:solidFill>
+                          <a:srgbClr val="FFFFFF"/>
+                        </a:solidFill>
+                        <a:ln w="9525">
+                          <a:solidFill>
+                            <a:srgbClr val="000000"/>
+                          </a:solidFill>
+                          <a:miter lim="800000"/>
+                          <a:headEnd/>
+                          <a:tailEnd/>
+                        </a:ln>
+                      </wps:spPr>
+                      <wps:txbx>
+                        <w:txbxContent>
+                          <w:p>
+                            <w:r>
+                              <w:t>00:00</w:t>
+                            </w:r>
+                          </w:p>
+                        </w:txbxContent>
+                      </wps:txbx>
+                      <wps:bodyPr rot="0" vert="horz" wrap="square" lIns="91440" tIns="45720" rIns="91440" bIns="45720" anchor="t" anchorCtr="0">
+                        <a:spAutoFit/>
+                      </wps:bodyPr>
+                    </wps:wsp>
+                  </a:graphicData>
+                </a:graphic>
+                <wp14:sizeRelH relativeFrom="margin">
+                  <wp14:pctWidth>40000</wp14:pctWidth>
+                </wp14:sizeRelH>
+                <wp14:sizeRelV relativeFrom="margin">
+                  <wp14:pctHeight>20000</wp14:pctHeight>
+                </wp14:sizeRelV>
+              </wp:anchor>
+            </w:drawing>
+          </mc:Choice>
+          <mc:Fallback>
+            <w:pict>
+              <v:shape w14:anchorId="2E8C9E45" id="_x0000_s1034" type="#_x0000_t202" style="position:absolute;margin-left:0;margin-top:120.65pt;width:185.9pt;height:110.6pt;z-index:251675648;visibility:visible;mso-wrap-style:square;mso-width-percent:400;mso-height-percent:200;mso-wrap-distance-left:9pt;mso-wrap-distance-top:3.6pt;mso-wrap-distance-right:9pt;mso-wrap-distance-bottom:3.6pt;mso-position-horizontal:left;mso-position-horizontal-relative:margin;mso-position-vertical:absolute;mso-position-vertical-relative:text;mso-width-percent:400;mso-height-percent:200;mso-width-relative:margin;mso-height-relative:margin;v-text-anchor:top" o:gfxdata="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">
+                <v:textbox style="mso-fit-shape-to-text:t">
+                  <w:txbxContent>
+                    <w:p>
+                      <w:r>
+                        <w:t>00:00</w:t>
+                      </w:r>
+                    </w:p>
+                  </w:txbxContent>
+                </v:textbox>
+                <w10:wrap type="square" anchorx="margin"/>
+              </v:shape>
+            </w:pict>
+          </mc:Fallback>
+        </mc:AlternateContent>
+      </w:r>
+      <w:r>
+        <w:t>State = 7</w:t>
+      </w:r>
+    </w:p>
+    <w:p/>
+    <w:p/>
+    <w:p/>
+    <w:p/>
+    <w:p/>
+    <w:p>
+      <w:r>
+        <w:t>State = 8</w:t>
+      </w:r>
+    </w:p>
     <w:sectPr>
       <w:pgSz w:w="12240" w:h="15840"/>
       <w:pgMar w:top="1440" w:right="1440" w:bottom="1440" w:left="1440" w:header="720" w:footer="720" w:gutter="0"/>
@@ -700,7 +910,7 @@
 </file>
 
 <file path=word/styles.xml><?xml version="1.0" encoding="utf-8"?>
-<w:styles xmlns:mc="http://schemas.openxmlformats.org/markup-compatibility/2006" xmlns:r="http://schemas.openxmlformats.org/officeDocument/2006/relationships" xmlns:w="http://schemas.openxmlformats.org/wordprocessingml/2006/main" xmlns:w14="http://schemas.microsoft.com/office/word/2010/wordml" xmlns:w15="http://schemas.microsoft.com/office/word/2012/wordml" xmlns:w16cex="http://schemas.microsoft.com/office/word/2018/wordml/cex" xmlns:w16cid="http://schemas.microsoft.com/office/word/2016/wordml/cid" xmlns:w16="http://schemas.microsoft.com/office/word/2018/wordml" xmlns:w16se="http://schemas.microsoft.com/office/word/2015/wordml/symex" mc:Ignorable="w14 w15 w16se w16cid w16 w16cex">
+<w:styles xmlns:mc="http://schemas.openxmlformats.org/markup-compatibility/2006" xmlns:r="http://schemas.openxmlformats.org/officeDocument/2006/relationships" xmlns:w="http://schemas.openxmlformats.org/wordprocessingml/2006/main" xmlns:w14="http://schemas.microsoft.com/office/word/2010/wordml" xmlns:w15="http://schemas.microsoft.com/office/word/2012/wordml" xmlns:w16cex="http://schemas.microsoft.com/office/word/2018/wordml/cex" xmlns:w16cid="http://schemas.microsoft.com/office/word/2016/wordml/cid" xmlns:w16="http://schemas.microsoft.com/office/word/2018/wordml" xmlns:w16sdtdh="http://schemas.microsoft.com/office/word/2020/wordml/sdtdatahash" xmlns:w16se="http://schemas.microsoft.com/office/word/2015/wordml/symex" mc:Ignorable="w14 w15 w16se w16cid w16 w16cex w16sdtdh">
   <w:docDefaults>
     <w:rPrDefault>
       <w:rPr>

</xml_diff>